<commit_message>
Final Commit for Report
</commit_message>
<xml_diff>
--- a/SenmonReport.docx
+++ b/SenmonReport.docx
@@ -3344,9 +3344,9 @@
           <w:tcPr>
             <w:tcW w:w="2141" w:type="dxa"/>
             <w:tcBorders>
-              <w:top w:val="single" w:sz="4" w:space="0" w:color="000000"/>
-              <w:left w:val="single" w:sz="4" w:space="0" w:color="000000"/>
-              <w:bottom w:val="single" w:sz="4" w:space="0" w:color="000000"/>
+              <w:top w:val="single" w:sz="4" w:space="0" w:color="FFFFFF"/>
+              <w:left w:val="single" w:sz="4" w:space="0" w:color="FFFFFF"/>
+              <w:bottom w:val="single" w:sz="4" w:space="0" w:color="FFFFFF"/>
             </w:tcBorders>
           </w:tcPr>
           <w:p>
@@ -3365,9 +3365,9 @@
           <w:tcPr>
             <w:tcW w:w="6469" w:type="dxa"/>
             <w:tcBorders>
-              <w:top w:val="single" w:sz="4" w:space="0" w:color="000000"/>
-              <w:left w:val="single" w:sz="4" w:space="0" w:color="000000"/>
-              <w:bottom w:val="single" w:sz="4" w:space="0" w:color="000000"/>
+              <w:top w:val="single" w:sz="4" w:space="0" w:color="FFFFFF"/>
+              <w:left w:val="single" w:sz="4" w:space="0" w:color="FFFFFF"/>
+              <w:bottom w:val="single" w:sz="4" w:space="0" w:color="FFFFFF"/>
             </w:tcBorders>
           </w:tcPr>
           <w:p>
@@ -3386,10 +3386,10 @@
           <w:tcPr>
             <w:tcW w:w="1530" w:type="dxa"/>
             <w:tcBorders>
-              <w:top w:val="single" w:sz="4" w:space="0" w:color="000000"/>
-              <w:left w:val="single" w:sz="4" w:space="0" w:color="000000"/>
-              <w:bottom w:val="single" w:sz="4" w:space="0" w:color="000000"/>
-              <w:right w:val="single" w:sz="4" w:space="0" w:color="000000"/>
+              <w:top w:val="single" w:sz="4" w:space="0" w:color="FFFFFF"/>
+              <w:left w:val="single" w:sz="4" w:space="0" w:color="FFFFFF"/>
+              <w:bottom w:val="single" w:sz="4" w:space="0" w:color="FFFFFF"/>
+              <w:right w:val="single" w:sz="4" w:space="0" w:color="FFFFFF"/>
             </w:tcBorders>
           </w:tcPr>
           <w:p>
@@ -3411,8 +3411,8 @@
           <w:tcPr>
             <w:tcW w:w="2141" w:type="dxa"/>
             <w:tcBorders>
-              <w:left w:val="single" w:sz="4" w:space="0" w:color="000000"/>
-              <w:bottom w:val="single" w:sz="4" w:space="0" w:color="000000"/>
+              <w:left w:val="single" w:sz="4" w:space="0" w:color="FFFFFF"/>
+              <w:bottom w:val="single" w:sz="4" w:space="0" w:color="FFFFFF"/>
             </w:tcBorders>
           </w:tcPr>
           <w:p>
@@ -3431,8 +3431,8 @@
           <w:tcPr>
             <w:tcW w:w="6469" w:type="dxa"/>
             <w:tcBorders>
-              <w:left w:val="single" w:sz="4" w:space="0" w:color="000000"/>
-              <w:bottom w:val="single" w:sz="4" w:space="0" w:color="000000"/>
+              <w:left w:val="single" w:sz="4" w:space="0" w:color="FFFFFF"/>
+              <w:bottom w:val="single" w:sz="4" w:space="0" w:color="FFFFFF"/>
             </w:tcBorders>
           </w:tcPr>
           <w:p>
@@ -3548,9 +3548,9 @@
           <w:tcPr>
             <w:tcW w:w="1530" w:type="dxa"/>
             <w:tcBorders>
-              <w:left w:val="single" w:sz="4" w:space="0" w:color="000000"/>
-              <w:bottom w:val="single" w:sz="4" w:space="0" w:color="000000"/>
-              <w:right w:val="single" w:sz="4" w:space="0" w:color="000000"/>
+              <w:left w:val="single" w:sz="4" w:space="0" w:color="FFFFFF"/>
+              <w:bottom w:val="single" w:sz="4" w:space="0" w:color="FFFFFF"/>
+              <w:right w:val="single" w:sz="4" w:space="0" w:color="FFFFFF"/>
             </w:tcBorders>
           </w:tcPr>
           <w:p>
@@ -3660,8 +3660,8 @@
           <w:tcPr>
             <w:tcW w:w="2141" w:type="dxa"/>
             <w:tcBorders>
-              <w:left w:val="single" w:sz="4" w:space="0" w:color="000000"/>
-              <w:bottom w:val="single" w:sz="4" w:space="0" w:color="000000"/>
+              <w:left w:val="single" w:sz="4" w:space="0" w:color="FFFFFF"/>
+              <w:bottom w:val="single" w:sz="4" w:space="0" w:color="FFFFFF"/>
             </w:tcBorders>
           </w:tcPr>
           <w:p>
@@ -3680,8 +3680,8 @@
           <w:tcPr>
             <w:tcW w:w="6469" w:type="dxa"/>
             <w:tcBorders>
-              <w:left w:val="single" w:sz="4" w:space="0" w:color="000000"/>
-              <w:bottom w:val="single" w:sz="4" w:space="0" w:color="000000"/>
+              <w:left w:val="single" w:sz="4" w:space="0" w:color="FFFFFF"/>
+              <w:bottom w:val="single" w:sz="4" w:space="0" w:color="FFFFFF"/>
             </w:tcBorders>
           </w:tcPr>
           <w:p>
@@ -3753,9 +3753,9 @@
           <w:tcPr>
             <w:tcW w:w="1530" w:type="dxa"/>
             <w:tcBorders>
-              <w:left w:val="single" w:sz="4" w:space="0" w:color="000000"/>
-              <w:bottom w:val="single" w:sz="4" w:space="0" w:color="000000"/>
-              <w:right w:val="single" w:sz="4" w:space="0" w:color="000000"/>
+              <w:left w:val="single" w:sz="4" w:space="0" w:color="FFFFFF"/>
+              <w:bottom w:val="single" w:sz="4" w:space="0" w:color="FFFFFF"/>
+              <w:right w:val="single" w:sz="4" w:space="0" w:color="FFFFFF"/>
             </w:tcBorders>
           </w:tcPr>
           <w:p>
@@ -3809,8 +3809,8 @@
           <w:tcPr>
             <w:tcW w:w="2141" w:type="dxa"/>
             <w:tcBorders>
-              <w:left w:val="single" w:sz="4" w:space="0" w:color="000000"/>
-              <w:bottom w:val="single" w:sz="4" w:space="0" w:color="000000"/>
+              <w:left w:val="single" w:sz="4" w:space="0" w:color="FFFFFF"/>
+              <w:bottom w:val="single" w:sz="4" w:space="0" w:color="FFFFFF"/>
             </w:tcBorders>
           </w:tcPr>
           <w:p>
@@ -3829,8 +3829,8 @@
           <w:tcPr>
             <w:tcW w:w="6469" w:type="dxa"/>
             <w:tcBorders>
-              <w:left w:val="single" w:sz="4" w:space="0" w:color="000000"/>
-              <w:bottom w:val="single" w:sz="4" w:space="0" w:color="000000"/>
+              <w:left w:val="single" w:sz="4" w:space="0" w:color="FFFFFF"/>
+              <w:bottom w:val="single" w:sz="4" w:space="0" w:color="FFFFFF"/>
             </w:tcBorders>
           </w:tcPr>
           <w:p>
@@ -3948,9 +3948,9 @@
           <w:tcPr>
             <w:tcW w:w="1530" w:type="dxa"/>
             <w:tcBorders>
-              <w:left w:val="single" w:sz="4" w:space="0" w:color="000000"/>
-              <w:bottom w:val="single" w:sz="4" w:space="0" w:color="000000"/>
-              <w:right w:val="single" w:sz="4" w:space="0" w:color="000000"/>
+              <w:left w:val="single" w:sz="4" w:space="0" w:color="FFFFFF"/>
+              <w:bottom w:val="single" w:sz="4" w:space="0" w:color="FFFFFF"/>
+              <w:right w:val="single" w:sz="4" w:space="0" w:color="FFFFFF"/>
             </w:tcBorders>
           </w:tcPr>
           <w:p>
@@ -4026,8 +4026,8 @@
           <w:tcPr>
             <w:tcW w:w="2141" w:type="dxa"/>
             <w:tcBorders>
-              <w:left w:val="single" w:sz="4" w:space="0" w:color="000000"/>
-              <w:bottom w:val="single" w:sz="4" w:space="0" w:color="000000"/>
+              <w:left w:val="single" w:sz="4" w:space="0" w:color="FFFFFF"/>
+              <w:bottom w:val="single" w:sz="4" w:space="0" w:color="FFFFFF"/>
             </w:tcBorders>
           </w:tcPr>
           <w:p>
@@ -4046,8 +4046,8 @@
           <w:tcPr>
             <w:tcW w:w="6469" w:type="dxa"/>
             <w:tcBorders>
-              <w:left w:val="single" w:sz="4" w:space="0" w:color="000000"/>
-              <w:bottom w:val="single" w:sz="4" w:space="0" w:color="000000"/>
+              <w:left w:val="single" w:sz="4" w:space="0" w:color="FFFFFF"/>
+              <w:bottom w:val="single" w:sz="4" w:space="0" w:color="FFFFFF"/>
             </w:tcBorders>
           </w:tcPr>
           <w:p>
@@ -4183,9 +4183,9 @@
           <w:tcPr>
             <w:tcW w:w="1530" w:type="dxa"/>
             <w:tcBorders>
-              <w:left w:val="single" w:sz="4" w:space="0" w:color="000000"/>
-              <w:bottom w:val="single" w:sz="4" w:space="0" w:color="000000"/>
-              <w:right w:val="single" w:sz="4" w:space="0" w:color="000000"/>
+              <w:left w:val="single" w:sz="4" w:space="0" w:color="FFFFFF"/>
+              <w:bottom w:val="single" w:sz="4" w:space="0" w:color="FFFFFF"/>
+              <w:right w:val="single" w:sz="4" w:space="0" w:color="FFFFFF"/>
             </w:tcBorders>
           </w:tcPr>
           <w:p>
@@ -4283,8 +4283,8 @@
           <w:tcPr>
             <w:tcW w:w="2141" w:type="dxa"/>
             <w:tcBorders>
-              <w:left w:val="single" w:sz="4" w:space="0" w:color="000000"/>
-              <w:bottom w:val="single" w:sz="4" w:space="0" w:color="000000"/>
+              <w:left w:val="single" w:sz="4" w:space="0" w:color="FFFFFF"/>
+              <w:bottom w:val="single" w:sz="4" w:space="0" w:color="FFFFFF"/>
             </w:tcBorders>
           </w:tcPr>
           <w:p>
@@ -4303,8 +4303,8 @@
           <w:tcPr>
             <w:tcW w:w="6469" w:type="dxa"/>
             <w:tcBorders>
-              <w:left w:val="single" w:sz="4" w:space="0" w:color="000000"/>
-              <w:bottom w:val="single" w:sz="4" w:space="0" w:color="000000"/>
+              <w:left w:val="single" w:sz="4" w:space="0" w:color="FFFFFF"/>
+              <w:bottom w:val="single" w:sz="4" w:space="0" w:color="FFFFFF"/>
             </w:tcBorders>
           </w:tcPr>
           <w:p>
@@ -4360,9 +4360,9 @@
           <w:tcPr>
             <w:tcW w:w="1530" w:type="dxa"/>
             <w:tcBorders>
-              <w:left w:val="single" w:sz="4" w:space="0" w:color="000000"/>
-              <w:bottom w:val="single" w:sz="4" w:space="0" w:color="000000"/>
-              <w:right w:val="single" w:sz="4" w:space="0" w:color="000000"/>
+              <w:left w:val="single" w:sz="4" w:space="0" w:color="FFFFFF"/>
+              <w:bottom w:val="single" w:sz="4" w:space="0" w:color="FFFFFF"/>
+              <w:right w:val="single" w:sz="4" w:space="0" w:color="FFFFFF"/>
             </w:tcBorders>
           </w:tcPr>
           <w:p>
@@ -4405,8 +4405,8 @@
           <w:tcPr>
             <w:tcW w:w="2141" w:type="dxa"/>
             <w:tcBorders>
-              <w:left w:val="single" w:sz="4" w:space="0" w:color="000000"/>
-              <w:bottom w:val="single" w:sz="4" w:space="0" w:color="000000"/>
+              <w:left w:val="single" w:sz="4" w:space="0" w:color="FFFFFF"/>
+              <w:bottom w:val="single" w:sz="4" w:space="0" w:color="FFFFFF"/>
             </w:tcBorders>
           </w:tcPr>
           <w:p>
@@ -4425,8 +4425,8 @@
           <w:tcPr>
             <w:tcW w:w="6469" w:type="dxa"/>
             <w:tcBorders>
-              <w:left w:val="single" w:sz="4" w:space="0" w:color="000000"/>
-              <w:bottom w:val="single" w:sz="4" w:space="0" w:color="000000"/>
+              <w:left w:val="single" w:sz="4" w:space="0" w:color="FFFFFF"/>
+              <w:bottom w:val="single" w:sz="4" w:space="0" w:color="FFFFFF"/>
             </w:tcBorders>
           </w:tcPr>
           <w:p>
@@ -4514,9 +4514,9 @@
           <w:tcPr>
             <w:tcW w:w="1530" w:type="dxa"/>
             <w:tcBorders>
-              <w:left w:val="single" w:sz="4" w:space="0" w:color="000000"/>
-              <w:bottom w:val="single" w:sz="4" w:space="0" w:color="000000"/>
-              <w:right w:val="single" w:sz="4" w:space="0" w:color="000000"/>
+              <w:left w:val="single" w:sz="4" w:space="0" w:color="FFFFFF"/>
+              <w:bottom w:val="single" w:sz="4" w:space="0" w:color="FFFFFF"/>
+              <w:right w:val="single" w:sz="4" w:space="0" w:color="FFFFFF"/>
             </w:tcBorders>
           </w:tcPr>
           <w:p>

</xml_diff>